<commit_message>
updated SEM analysis for paper
</commit_message>
<xml_diff>
--- a/doc/sem-methods.docx
+++ b/doc/sem-methods.docx
@@ -39,50 +39,123 @@
         <w:pStyle w:val="Author"/>
       </w:pPr>
     </w:p>
+    <w:bookmarkStart w:id="20" w:name="sem-methods"/>
     <w:p>
       <w:pPr>
+        <w:pStyle w:val="Heading2"/>
+      </w:pPr>
+      <w:r>
+        <w:t xml:space="preserve">SEM methods</w:t>
+      </w:r>
+    </w:p>
+    <w:p>
+      <w:pPr>
         <w:pStyle w:val="FirstParagraph"/>
       </w:pPr>
       <w:r>
-        <w:t xml:space="preserve">We proposed habitat diversity would modulate food web module interaction strengths through its effects on prey resource diversity and production. To quantify this effect, as well as the relative importance of prey diversity and production on interaction strengths, we needed to account for the variety of direct and indirect pathways that habitat diversity influences prey resource diversity and secondary production. Therefore, we used structural equation models</w:t>
+        <w:t xml:space="preserve">We proposed habitat diversity would modulate food web interaction strengths through its effects on prey resource diversity and production. To quantify this effect, as well as the relative importance of prey diversity and production on interaction strengths, we needed to account for the variety of direct and indirect pathways that habitat diversity influences prey resource diversity and secondary production. To do so, we used structural equation models</w:t>
       </w:r>
       <w:r>
         <w:t xml:space="preserve"> </w:t>
       </w:r>
       <w:r>
-        <w:t xml:space="preserve">(SEM,</w:t>
+        <w:t xml:space="preserve">(SEM, Grace 2006, Shipley 2016)</w:t>
       </w:r>
       <w:r>
         <w:t xml:space="preserve"> </w:t>
       </w:r>
       <w:r>
+        <w:t xml:space="preserve">to examine the multiple causal pathways (Fig. 1) while accounting for the correlation between the multiple variables. We hypothesized median interaction strength would be directly controlled by prey community biodiversity (</w:t>
+      </w:r>
+      <w:r>
         <w:rPr>
-          <w:bCs/>
-          <w:b/>
+          <w:iCs/>
+          <w:i/>
         </w:rPr>
-        <w:t xml:space="preserve">grace?</w:t>
-      </w:r>
-      <w:r>
-        <w:t xml:space="preserve">,</w:t>
+        <w:t xml:space="preserve">bioH</w:t>
+      </w:r>
+      <w:r>
+        <w:t xml:space="preserve">) and production. These two prey community variables are predicted to have direct relationships to each other (</w:t>
+      </w:r>
+      <w:r>
+        <w:rPr>
+          <w:iCs/>
+          <w:i/>
+        </w:rPr>
+        <w:t xml:space="preserve">bioH</w:t>
       </w:r>
       <w:r>
         <w:t xml:space="preserve"> </w:t>
       </w:r>
       <w:r>
+        <w:t xml:space="preserve">-&gt; secondary production) and are modified by aspects of habitat. We tested two habitat variables, 1) habitat diversity (</w:t>
+      </w:r>
+      <w:r>
         <w:rPr>
-          <w:bCs/>
-          <w:b/>
+          <w:iCs/>
+          <w:i/>
         </w:rPr>
-        <w:t xml:space="preserve">shipley?</w:t>
-      </w:r>
-      <w:r>
-        <w:t xml:space="preserve">)</w:t>
+        <w:t xml:space="preserve">habH</w:t>
+      </w:r>
+      <w:r>
+        <w:t xml:space="preserve">), measured by Shannon-Wiener entropy, and 2) median sediment size that also exhibit predicted inter-relationships (</w:t>
       </w:r>
       <w:r>
         <w:t xml:space="preserve"> </w:t>
       </w:r>
       <w:r>
-        <w:t xml:space="preserve">to examine the multiple causal pathways (Fig. 1) while accounting for the correlation between the multiple variables. We hypothesized habitat diversity, measured by Shannon-Weiner entropy, would influence both the Models were fit using the</w:t>
+        <w:rPr>
+          <w:iCs/>
+          <w:i/>
+        </w:rPr>
+        <w:t xml:space="preserve">habH</w:t>
+      </w:r>
+      <w:r>
+        <w:t xml:space="preserve"> </w:t>
+      </w:r>
+      <w:r>
+        <w:t xml:space="preserve">-&gt; median sediment size). We fit models with singular dimensions of biodiversity that capture different aspects of the prey community (i.e., species richness, Shannon-Wiener entropy [</w:t>
+      </w:r>
+      <w:r>
+        <w:rPr>
+          <w:iCs/>
+          <w:i/>
+        </w:rPr>
+        <w:t xml:space="preserve">H</w:t>
+      </w:r>
+      <w:r>
+        <w:t xml:space="preserve">], and Simpson’s concentration [</w:t>
+      </w:r>
+      <w:r>
+        <w:rPr>
+          <w:iCs/>
+          <w:i/>
+        </w:rPr>
+        <w:t xml:space="preserve">D</w:t>
+      </w:r>
+      <w:r>
+        <w:t xml:space="preserve">]), as well as a model with biodiversity treated as a latent variable of all three metrics. In the latent biodiversity model, all individual biodiversity indices were centered and rescaled. Secondary production was divided by 1000 to rescale variances and</w:t>
+      </w:r>
+      <w:r>
+        <w:t xml:space="preserve"> </w:t>
+      </w:r>
+      <w:r>
+        <w:rPr>
+          <w:iCs/>
+          <w:i/>
+        </w:rPr>
+        <w:t xml:space="preserve">log</w:t>
+      </w:r>
+      <w:r>
+        <w:rPr>
+          <w:vertAlign w:val="subscript"/>
+          <w:iCs/>
+          <w:i/>
+        </w:rPr>
+        <w:t xml:space="preserve">10</w:t>
+      </w:r>
+      <w:r>
+        <w:t xml:space="preserve">-transformed to meet assumptions of linearity. Models were fit using the</w:t>
       </w:r>
       <w:r>
         <w:t xml:space="preserve"> </w:t>
@@ -103,42 +176,25 @@
         <w:t xml:space="preserve"> </w:t>
       </w:r>
       <w:r>
-        <w:t xml:space="preserve">(ver. 0.6-15,</w:t>
-      </w:r>
-      <w:r>
-        <w:t xml:space="preserve"> </w:t>
-      </w:r>
-      <w:r>
-        <w:rPr>
-          <w:bCs/>
-          <w:b/>
-        </w:rPr>
-        <w:t xml:space="preserve">rosseel2012?</w:t>
-      </w:r>
-      <w:r>
-        <w:t xml:space="preserve">)</w:t>
-      </w:r>
-      <w:r>
-        <w:t xml:space="preserve">.</w:t>
+        <w:t xml:space="preserve">(ver. 0.6-15, Rosseel 2012)</w:t>
+      </w:r>
+      <w:r>
+        <w:t xml:space="preserve">. Standardized regression coefficients were estimated to account for the different scales of measurements and to quantify the relative importance of drivers on food web interaction strength. Full details on individual SEMs of single biodiversity dimensions are found in the Supporting Materials. We discuss the results from the model treating biodiversity as a latent variable. Despite the reduction in fit quality based on some metrics, the latent model showed qualitative agreement with 2 of 3 individual index models (Supporting Materials: Appendix XXX).</w:t>
       </w:r>
     </w:p>
     <w:tbl>
       <w:tblPr>
         <w:tblStyle w:val="Table"/>
-        <w:tblW w:type="pct" w:w="5000"/>
+        <w:tblW w:type="auto" w:w="0"/>
         <w:tblLook w:firstRow="1" w:lastRow="0" w:firstColumn="0" w:lastColumn="0" w:noHBand="0" w:noVBand="0" w:val="0020"/>
         <w:jc w:val="start"/>
       </w:tblPr>
       <w:tblGrid>
-        <w:gridCol w:w="1807"/>
-        <w:gridCol w:w="258"/>
-        <w:gridCol w:w="1807"/>
-        <w:gridCol w:w="688"/>
-        <w:gridCol w:w="516"/>
-        <w:gridCol w:w="688"/>
-        <w:gridCol w:w="602"/>
-        <w:gridCol w:w="774"/>
-        <w:gridCol w:w="774"/>
+        <w:gridCol w:w="1584"/>
+        <w:gridCol w:w="1584"/>
+        <w:gridCol w:w="1584"/>
+        <w:gridCol w:w="1584"/>
+        <w:gridCol w:w="1584"/>
       </w:tblGrid>
       <w:tr>
         <w:trPr>
@@ -164,18 +220,6 @@
               <w:jc w:val="left"/>
             </w:pPr>
             <w:r>
-              <w:t xml:space="preserve">op</w:t>
-            </w:r>
-          </w:p>
-        </w:tc>
-        <w:tc>
-          <w:tcPr/>
-          <w:p>
-            <w:pPr>
-              <w:pStyle w:val="Compact"/>
-              <w:jc w:val="left"/>
-            </w:pPr>
-            <w:r>
               <w:t xml:space="preserve">rhs</w:t>
             </w:r>
           </w:p>
@@ -189,42 +233,6 @@
             </w:pPr>
             <w:r>
               <w:t xml:space="preserve">est.std</w:t>
-            </w:r>
-          </w:p>
-        </w:tc>
-        <w:tc>
-          <w:tcPr/>
-          <w:p>
-            <w:pPr>
-              <w:pStyle w:val="Compact"/>
-              <w:jc w:val="right"/>
-            </w:pPr>
-            <w:r>
-              <w:t xml:space="preserve">se</w:t>
-            </w:r>
-          </w:p>
-        </w:tc>
-        <w:tc>
-          <w:tcPr/>
-          <w:p>
-            <w:pPr>
-              <w:pStyle w:val="Compact"/>
-              <w:jc w:val="right"/>
-            </w:pPr>
-            <w:r>
-              <w:t xml:space="preserve">z</w:t>
-            </w:r>
-          </w:p>
-        </w:tc>
-        <w:tc>
-          <w:tcPr/>
-          <w:p>
-            <w:pPr>
-              <w:pStyle w:val="Compact"/>
-              <w:jc w:val="right"/>
-            </w:pPr>
-            <w:r>
-              <w:t xml:space="preserve">pvalue</w:t>
             </w:r>
           </w:p>
         </w:tc>
@@ -262,7 +270,7 @@
               <w:jc w:val="left"/>
             </w:pPr>
             <w:r>
-              <w:t xml:space="preserve">is_scaled</w:t>
+              <w:t xml:space="preserve">IS</w:t>
             </w:r>
           </w:p>
         </w:tc>
@@ -274,19 +282,7 @@
               <w:jc w:val="left"/>
             </w:pPr>
             <w:r>
-              <w:t xml:space="preserve">~</w:t>
-            </w:r>
-          </w:p>
-        </w:tc>
-        <w:tc>
-          <w:tcPr/>
-          <w:p>
-            <w:pPr>
-              <w:pStyle w:val="Compact"/>
-              <w:jc w:val="left"/>
-            </w:pPr>
-            <w:r>
-              <w:t xml:space="preserve">prod_scaled</w:t>
+              <w:t xml:space="preserve">log_prod</w:t>
             </w:r>
           </w:p>
         </w:tc>
@@ -298,7 +294,7 @@
               <w:jc w:val="right"/>
             </w:pPr>
             <w:r>
-              <w:t xml:space="preserve">-0.595</w:t>
+              <w:t xml:space="preserve">-0.711</w:t>
             </w:r>
           </w:p>
         </w:tc>
@@ -310,7 +306,7 @@
               <w:jc w:val="right"/>
             </w:pPr>
             <w:r>
-              <w:t xml:space="preserve">0.048</w:t>
+              <w:t xml:space="preserve">-0.788</w:t>
             </w:r>
           </w:p>
         </w:tc>
@@ -322,43 +318,7 @@
               <w:jc w:val="right"/>
             </w:pPr>
             <w:r>
-              <w:t xml:space="preserve">-12.490</w:t>
-            </w:r>
-          </w:p>
-        </w:tc>
-        <w:tc>
-          <w:tcPr/>
-          <w:p>
-            <w:pPr>
-              <w:pStyle w:val="Compact"/>
-              <w:jc w:val="right"/>
-            </w:pPr>
-            <w:r>
-              <w:t xml:space="preserve">0.000</w:t>
-            </w:r>
-          </w:p>
-        </w:tc>
-        <w:tc>
-          <w:tcPr/>
-          <w:p>
-            <w:pPr>
-              <w:pStyle w:val="Compact"/>
-              <w:jc w:val="right"/>
-            </w:pPr>
-            <w:r>
-              <w:t xml:space="preserve">-0.689</w:t>
-            </w:r>
-          </w:p>
-        </w:tc>
-        <w:tc>
-          <w:tcPr/>
-          <w:p>
-            <w:pPr>
-              <w:pStyle w:val="Compact"/>
-              <w:jc w:val="right"/>
-            </w:pPr>
-            <w:r>
-              <w:t xml:space="preserve">-0.502</w:t>
+              <w:t xml:space="preserve">-0.633</w:t>
             </w:r>
           </w:p>
         </w:tc>
@@ -372,7 +332,7 @@
               <w:jc w:val="left"/>
             </w:pPr>
             <w:r>
-              <w:t xml:space="preserve">is_scaled</w:t>
+              <w:t xml:space="preserve">IS</w:t>
             </w:r>
           </w:p>
         </w:tc>
@@ -384,19 +344,7 @@
               <w:jc w:val="left"/>
             </w:pPr>
             <w:r>
-              <w:t xml:space="preserve">~</w:t>
-            </w:r>
-          </w:p>
-        </w:tc>
-        <w:tc>
-          <w:tcPr/>
-          <w:p>
-            <w:pPr>
-              <w:pStyle w:val="Compact"/>
-              <w:jc w:val="left"/>
-            </w:pPr>
-            <w:r>
-              <w:t xml:space="preserve">bioH_scaled</w:t>
+              <w:t xml:space="preserve">bioH</w:t>
             </w:r>
           </w:p>
         </w:tc>
@@ -408,7 +356,7 @@
               <w:jc w:val="right"/>
             </w:pPr>
             <w:r>
-              <w:t xml:space="preserve">-0.690</w:t>
+              <w:t xml:space="preserve">-0.555</w:t>
             </w:r>
           </w:p>
         </w:tc>
@@ -420,7 +368,7 @@
               <w:jc w:val="right"/>
             </w:pPr>
             <w:r>
-              <w:t xml:space="preserve">0.041</w:t>
+              <w:t xml:space="preserve">-0.620</w:t>
             </w:r>
           </w:p>
         </w:tc>
@@ -432,43 +380,7 @@
               <w:jc w:val="right"/>
             </w:pPr>
             <w:r>
-              <w:t xml:space="preserve">-16.784</w:t>
-            </w:r>
-          </w:p>
-        </w:tc>
-        <w:tc>
-          <w:tcPr/>
-          <w:p>
-            <w:pPr>
-              <w:pStyle w:val="Compact"/>
-              <w:jc w:val="right"/>
-            </w:pPr>
-            <w:r>
-              <w:t xml:space="preserve">0.000</w:t>
-            </w:r>
-          </w:p>
-        </w:tc>
-        <w:tc>
-          <w:tcPr/>
-          <w:p>
-            <w:pPr>
-              <w:pStyle w:val="Compact"/>
-              <w:jc w:val="right"/>
-            </w:pPr>
-            <w:r>
-              <w:t xml:space="preserve">-0.771</w:t>
-            </w:r>
-          </w:p>
-        </w:tc>
-        <w:tc>
-          <w:tcPr/>
-          <w:p>
-            <w:pPr>
-              <w:pStyle w:val="Compact"/>
-              <w:jc w:val="right"/>
-            </w:pPr>
-            <w:r>
-              <w:t xml:space="preserve">-0.610</w:t>
+              <w:t xml:space="preserve">-0.489</w:t>
             </w:r>
           </w:p>
         </w:tc>
@@ -482,7 +394,7 @@
               <w:jc w:val="left"/>
             </w:pPr>
             <w:r>
-              <w:t xml:space="preserve">prod_scaled</w:t>
+              <w:t xml:space="preserve">log10 producition</w:t>
             </w:r>
           </w:p>
         </w:tc>
@@ -494,19 +406,7 @@
               <w:jc w:val="left"/>
             </w:pPr>
             <w:r>
-              <w:t xml:space="preserve">~</w:t>
-            </w:r>
-          </w:p>
-        </w:tc>
-        <w:tc>
-          <w:tcPr/>
-          <w:p>
-            <w:pPr>
-              <w:pStyle w:val="Compact"/>
-              <w:jc w:val="left"/>
-            </w:pPr>
-            <w:r>
-              <w:t xml:space="preserve">habH_scaled</w:t>
+              <w:t xml:space="preserve">habH</w:t>
             </w:r>
           </w:p>
         </w:tc>
@@ -518,7 +418,7 @@
               <w:jc w:val="right"/>
             </w:pPr>
             <w:r>
-              <w:t xml:space="preserve">0.971</w:t>
+              <w:t xml:space="preserve">0.981</w:t>
             </w:r>
           </w:p>
         </w:tc>
@@ -530,7 +430,7 @@
               <w:jc w:val="right"/>
             </w:pPr>
             <w:r>
-              <w:t xml:space="preserve">0.026</w:t>
+              <w:t xml:space="preserve">0.963</w:t>
             </w:r>
           </w:p>
         </w:tc>
@@ -542,43 +442,7 @@
               <w:jc w:val="right"/>
             </w:pPr>
             <w:r>
-              <w:t xml:space="preserve">37.107</w:t>
-            </w:r>
-          </w:p>
-        </w:tc>
-        <w:tc>
-          <w:tcPr/>
-          <w:p>
-            <w:pPr>
-              <w:pStyle w:val="Compact"/>
-              <w:jc w:val="right"/>
-            </w:pPr>
-            <w:r>
-              <w:t xml:space="preserve">0.000</w:t>
-            </w:r>
-          </w:p>
-        </w:tc>
-        <w:tc>
-          <w:tcPr/>
-          <w:p>
-            <w:pPr>
-              <w:pStyle w:val="Compact"/>
-              <w:jc w:val="right"/>
-            </w:pPr>
-            <w:r>
-              <w:t xml:space="preserve">0.920</w:t>
-            </w:r>
-          </w:p>
-        </w:tc>
-        <w:tc>
-          <w:tcPr/>
-          <w:p>
-            <w:pPr>
-              <w:pStyle w:val="Compact"/>
-              <w:jc w:val="right"/>
-            </w:pPr>
-            <w:r>
-              <w:t xml:space="preserve">1.022</w:t>
+              <w:t xml:space="preserve">0.999</w:t>
             </w:r>
           </w:p>
         </w:tc>
@@ -592,7 +456,7 @@
               <w:jc w:val="left"/>
             </w:pPr>
             <w:r>
-              <w:t xml:space="preserve">prod_scaled</w:t>
+              <w:t xml:space="preserve">log10 producition</w:t>
             </w:r>
           </w:p>
         </w:tc>
@@ -604,19 +468,7 @@
               <w:jc w:val="left"/>
             </w:pPr>
             <w:r>
-              <w:t xml:space="preserve">~</w:t>
-            </w:r>
-          </w:p>
-        </w:tc>
-        <w:tc>
-          <w:tcPr/>
-          <w:p>
-            <w:pPr>
-              <w:pStyle w:val="Compact"/>
-              <w:jc w:val="left"/>
-            </w:pPr>
-            <w:r>
-              <w:t xml:space="preserve">bioH_scaled</w:t>
+              <w:t xml:space="preserve">bioH</w:t>
             </w:r>
           </w:p>
         </w:tc>
@@ -628,7 +480,7 @@
               <w:jc w:val="right"/>
             </w:pPr>
             <w:r>
-              <w:t xml:space="preserve">-0.382</w:t>
+              <w:t xml:space="preserve">-0.088</w:t>
             </w:r>
           </w:p>
         </w:tc>
@@ -640,7 +492,7 @@
               <w:jc w:val="right"/>
             </w:pPr>
             <w:r>
-              <w:t xml:space="preserve">0.082</w:t>
+              <w:t xml:space="preserve">-0.171</w:t>
             </w:r>
           </w:p>
         </w:tc>
@@ -652,43 +504,7 @@
               <w:jc w:val="right"/>
             </w:pPr>
             <w:r>
-              <w:t xml:space="preserve">-4.640</w:t>
-            </w:r>
-          </w:p>
-        </w:tc>
-        <w:tc>
-          <w:tcPr/>
-          <w:p>
-            <w:pPr>
-              <w:pStyle w:val="Compact"/>
-              <w:jc w:val="right"/>
-            </w:pPr>
-            <w:r>
-              <w:t xml:space="preserve">0.000</w:t>
-            </w:r>
-          </w:p>
-        </w:tc>
-        <w:tc>
-          <w:tcPr/>
-          <w:p>
-            <w:pPr>
-              <w:pStyle w:val="Compact"/>
-              <w:jc w:val="right"/>
-            </w:pPr>
-            <w:r>
-              <w:t xml:space="preserve">-0.543</w:t>
-            </w:r>
-          </w:p>
-        </w:tc>
-        <w:tc>
-          <w:tcPr/>
-          <w:p>
-            <w:pPr>
-              <w:pStyle w:val="Compact"/>
-              <w:jc w:val="right"/>
-            </w:pPr>
-            <w:r>
-              <w:t xml:space="preserve">-0.221</w:t>
+              <w:t xml:space="preserve">-0.004</w:t>
             </w:r>
           </w:p>
         </w:tc>
@@ -702,7 +518,7 @@
               <w:jc w:val="left"/>
             </w:pPr>
             <w:r>
-              <w:t xml:space="preserve">prod_scaled</w:t>
+              <w:t xml:space="preserve">log10 producition</w:t>
             </w:r>
           </w:p>
         </w:tc>
@@ -714,19 +530,7 @@
               <w:jc w:val="left"/>
             </w:pPr>
             <w:r>
-              <w:t xml:space="preserve">~</w:t>
-            </w:r>
-          </w:p>
-        </w:tc>
-        <w:tc>
-          <w:tcPr/>
-          <w:p>
-            <w:pPr>
-              <w:pStyle w:val="Compact"/>
-              <w:jc w:val="left"/>
-            </w:pPr>
-            <w:r>
-              <w:t xml:space="preserve">sediment_size_scaled</w:t>
+              <w:t xml:space="preserve">sediment_size</w:t>
             </w:r>
           </w:p>
         </w:tc>
@@ -738,7 +542,7 @@
               <w:jc w:val="right"/>
             </w:pPr>
             <w:r>
-              <w:t xml:space="preserve">0.170</w:t>
+              <w:t xml:space="preserve">0.042</w:t>
             </w:r>
           </w:p>
         </w:tc>
@@ -750,7 +554,7 @@
               <w:jc w:val="right"/>
             </w:pPr>
             <w:r>
-              <w:t xml:space="preserve">0.076</w:t>
+              <w:t xml:space="preserve">-0.040</w:t>
             </w:r>
           </w:p>
         </w:tc>
@@ -762,43 +566,7 @@
               <w:jc w:val="right"/>
             </w:pPr>
             <w:r>
-              <w:t xml:space="preserve">2.237</w:t>
-            </w:r>
-          </w:p>
-        </w:tc>
-        <w:tc>
-          <w:tcPr/>
-          <w:p>
-            <w:pPr>
-              <w:pStyle w:val="Compact"/>
-              <w:jc w:val="right"/>
-            </w:pPr>
-            <w:r>
-              <w:t xml:space="preserve">0.025</w:t>
-            </w:r>
-          </w:p>
-        </w:tc>
-        <w:tc>
-          <w:tcPr/>
-          <w:p>
-            <w:pPr>
-              <w:pStyle w:val="Compact"/>
-              <w:jc w:val="right"/>
-            </w:pPr>
-            <w:r>
-              <w:t xml:space="preserve">0.021</w:t>
-            </w:r>
-          </w:p>
-        </w:tc>
-        <w:tc>
-          <w:tcPr/>
-          <w:p>
-            <w:pPr>
-              <w:pStyle w:val="Compact"/>
-              <w:jc w:val="right"/>
-            </w:pPr>
-            <w:r>
-              <w:t xml:space="preserve">0.319</w:t>
+              <w:t xml:space="preserve">0.123</w:t>
             </w:r>
           </w:p>
         </w:tc>
@@ -812,7 +580,7 @@
               <w:jc w:val="left"/>
             </w:pPr>
             <w:r>
-              <w:t xml:space="preserve">bioH_scaled</w:t>
+              <w:t xml:space="preserve">bioH</w:t>
             </w:r>
           </w:p>
         </w:tc>
@@ -824,19 +592,7 @@
               <w:jc w:val="left"/>
             </w:pPr>
             <w:r>
-              <w:t xml:space="preserve">~</w:t>
-            </w:r>
-          </w:p>
-        </w:tc>
-        <w:tc>
-          <w:tcPr/>
-          <w:p>
-            <w:pPr>
-              <w:pStyle w:val="Compact"/>
-              <w:jc w:val="left"/>
-            </w:pPr>
-            <w:r>
-              <w:t xml:space="preserve">habH_scaled</w:t>
+              <w:t xml:space="preserve">habH</w:t>
             </w:r>
           </w:p>
         </w:tc>
@@ -848,7 +604,7 @@
               <w:jc w:val="right"/>
             </w:pPr>
             <w:r>
-              <w:t xml:space="preserve">0.163</w:t>
+              <w:t xml:space="preserve">0.081</w:t>
             </w:r>
           </w:p>
         </w:tc>
@@ -860,7 +616,7 @@
               <w:jc w:val="right"/>
             </w:pPr>
             <w:r>
-              <w:t xml:space="preserve">0.056</w:t>
+              <w:t xml:space="preserve">-0.043</w:t>
             </w:r>
           </w:p>
         </w:tc>
@@ -872,43 +628,7 @@
               <w:jc w:val="right"/>
             </w:pPr>
             <w:r>
-              <w:t xml:space="preserve">2.893</w:t>
-            </w:r>
-          </w:p>
-        </w:tc>
-        <w:tc>
-          <w:tcPr/>
-          <w:p>
-            <w:pPr>
-              <w:pStyle w:val="Compact"/>
-              <w:jc w:val="right"/>
-            </w:pPr>
-            <w:r>
-              <w:t xml:space="preserve">0.004</w:t>
-            </w:r>
-          </w:p>
-        </w:tc>
-        <w:tc>
-          <w:tcPr/>
-          <w:p>
-            <w:pPr>
-              <w:pStyle w:val="Compact"/>
-              <w:jc w:val="right"/>
-            </w:pPr>
-            <w:r>
-              <w:t xml:space="preserve">0.053</w:t>
-            </w:r>
-          </w:p>
-        </w:tc>
-        <w:tc>
-          <w:tcPr/>
-          <w:p>
-            <w:pPr>
-              <w:pStyle w:val="Compact"/>
-              <w:jc w:val="right"/>
-            </w:pPr>
-            <w:r>
-              <w:t xml:space="preserve">0.274</w:t>
+              <w:t xml:space="preserve">0.204</w:t>
             </w:r>
           </w:p>
         </w:tc>
@@ -922,7 +642,7 @@
               <w:jc w:val="left"/>
             </w:pPr>
             <w:r>
-              <w:t xml:space="preserve">bioH_scaled</w:t>
+              <w:t xml:space="preserve">bioH</w:t>
             </w:r>
           </w:p>
         </w:tc>
@@ -934,19 +654,7 @@
               <w:jc w:val="left"/>
             </w:pPr>
             <w:r>
-              <w:t xml:space="preserve">~</w:t>
-            </w:r>
-          </w:p>
-        </w:tc>
-        <w:tc>
-          <w:tcPr/>
-          <w:p>
-            <w:pPr>
-              <w:pStyle w:val="Compact"/>
-              <w:jc w:val="left"/>
-            </w:pPr>
-            <w:r>
-              <w:t xml:space="preserve">sediment_size_scaled</w:t>
+              <w:t xml:space="preserve">sediment_size</w:t>
             </w:r>
           </w:p>
         </w:tc>
@@ -958,7 +666,7 @@
               <w:jc w:val="right"/>
             </w:pPr>
             <w:r>
-              <w:t xml:space="preserve">0.788</w:t>
+              <w:t xml:space="preserve">0.782</w:t>
             </w:r>
           </w:p>
         </w:tc>
@@ -970,43 +678,7 @@
               <w:jc w:val="right"/>
             </w:pPr>
             <w:r>
-              <w:t xml:space="preserve">0.038</w:t>
-            </w:r>
-          </w:p>
-        </w:tc>
-        <w:tc>
-          <w:tcPr/>
-          <w:p>
-            <w:pPr>
-              <w:pStyle w:val="Compact"/>
-              <w:jc w:val="right"/>
-            </w:pPr>
-            <w:r>
-              <w:t xml:space="preserve">20.481</w:t>
-            </w:r>
-          </w:p>
-        </w:tc>
-        <w:tc>
-          <w:tcPr/>
-          <w:p>
-            <w:pPr>
-              <w:pStyle w:val="Compact"/>
-              <w:jc w:val="right"/>
-            </w:pPr>
-            <w:r>
-              <w:t xml:space="preserve">0.000</w:t>
-            </w:r>
-          </w:p>
-        </w:tc>
-        <w:tc>
-          <w:tcPr/>
-          <w:p>
-            <w:pPr>
-              <w:pStyle w:val="Compact"/>
-              <w:jc w:val="right"/>
-            </w:pPr>
-            <w:r>
-              <w:t xml:space="preserve">0.713</w:t>
+              <w:t xml:space="preserve">0.701</w:t>
             </w:r>
           </w:p>
         </w:tc>
@@ -1032,7 +704,7 @@
               <w:jc w:val="left"/>
             </w:pPr>
             <w:r>
-              <w:t xml:space="preserve">sediment_size_scaled</w:t>
+              <w:t xml:space="preserve">sediment_size</w:t>
             </w:r>
           </w:p>
         </w:tc>
@@ -1044,19 +716,7 @@
               <w:jc w:val="left"/>
             </w:pPr>
             <w:r>
-              <w:t xml:space="preserve">~</w:t>
-            </w:r>
-          </w:p>
-        </w:tc>
-        <w:tc>
-          <w:tcPr/>
-          <w:p>
-            <w:pPr>
-              <w:pStyle w:val="Compact"/>
-              <w:jc w:val="left"/>
-            </w:pPr>
-            <w:r>
-              <w:t xml:space="preserve">habH_scaled</w:t>
+              <w:t xml:space="preserve">habH</w:t>
             </w:r>
           </w:p>
         </w:tc>
@@ -1080,7 +740,7 @@
               <w:jc w:val="right"/>
             </w:pPr>
             <w:r>
-              <w:t xml:space="preserve">0.093</w:t>
+              <w:t xml:space="preserve">0.046</w:t>
             </w:r>
           </w:p>
         </w:tc>
@@ -1092,1270 +752,272 @@
               <w:jc w:val="right"/>
             </w:pPr>
             <w:r>
-              <w:t xml:space="preserve">2.455</w:t>
-            </w:r>
-          </w:p>
-        </w:tc>
-        <w:tc>
-          <w:tcPr/>
-          <w:p>
-            <w:pPr>
-              <w:pStyle w:val="Compact"/>
-              <w:jc w:val="right"/>
-            </w:pPr>
-            <w:r>
-              <w:t xml:space="preserve">0.014</w:t>
-            </w:r>
-          </w:p>
-        </w:tc>
-        <w:tc>
-          <w:tcPr/>
-          <w:p>
-            <w:pPr>
-              <w:pStyle w:val="Compact"/>
-              <w:jc w:val="right"/>
-            </w:pPr>
-            <w:r>
-              <w:t xml:space="preserve">0.046</w:t>
-            </w:r>
-          </w:p>
-        </w:tc>
-        <w:tc>
-          <w:tcPr/>
-          <w:p>
-            <w:pPr>
-              <w:pStyle w:val="Compact"/>
-              <w:jc w:val="right"/>
-            </w:pPr>
-            <w:r>
               <w:t xml:space="preserve">0.413</w:t>
-            </w:r>
-          </w:p>
-        </w:tc>
-      </w:tr>
-      <w:tr>
-        <w:tc>
-          <w:tcPr/>
-          <w:p>
-            <w:pPr>
-              <w:pStyle w:val="Compact"/>
-              <w:jc w:val="left"/>
-            </w:pPr>
-            <w:r>
-              <w:t xml:space="preserve">bioH_scaled</w:t>
-            </w:r>
-          </w:p>
-        </w:tc>
-        <w:tc>
-          <w:tcPr/>
-          <w:p>
-            <w:pPr>
-              <w:pStyle w:val="Compact"/>
-              <w:jc w:val="left"/>
-            </w:pPr>
-            <w:r>
-              <w:t xml:space="preserve">=~</w:t>
-            </w:r>
-          </w:p>
-        </w:tc>
-        <w:tc>
-          <w:tcPr/>
-          <w:p>
-            <w:pPr>
-              <w:pStyle w:val="Compact"/>
-              <w:jc w:val="left"/>
-            </w:pPr>
-            <w:r>
-              <w:t xml:space="preserve">bioH_shannon_scaled</w:t>
-            </w:r>
-          </w:p>
-        </w:tc>
-        <w:tc>
-          <w:tcPr/>
-          <w:p>
-            <w:pPr>
-              <w:pStyle w:val="Compact"/>
-              <w:jc w:val="right"/>
-            </w:pPr>
-            <w:r>
-              <w:t xml:space="preserve">0.919</w:t>
-            </w:r>
-          </w:p>
-        </w:tc>
-        <w:tc>
-          <w:tcPr/>
-          <w:p>
-            <w:pPr>
-              <w:pStyle w:val="Compact"/>
-              <w:jc w:val="right"/>
-            </w:pPr>
-            <w:r>
-              <w:t xml:space="preserve">0.017</w:t>
-            </w:r>
-          </w:p>
-        </w:tc>
-        <w:tc>
-          <w:tcPr/>
-          <w:p>
-            <w:pPr>
-              <w:pStyle w:val="Compact"/>
-              <w:jc w:val="right"/>
-            </w:pPr>
-            <w:r>
-              <w:t xml:space="preserve">54.985</w:t>
-            </w:r>
-          </w:p>
-        </w:tc>
-        <w:tc>
-          <w:tcPr/>
-          <w:p>
-            <w:pPr>
-              <w:pStyle w:val="Compact"/>
-              <w:jc w:val="right"/>
-            </w:pPr>
-            <w:r>
-              <w:t xml:space="preserve">0.000</w:t>
-            </w:r>
-          </w:p>
-        </w:tc>
-        <w:tc>
-          <w:tcPr/>
-          <w:p>
-            <w:pPr>
-              <w:pStyle w:val="Compact"/>
-              <w:jc w:val="right"/>
-            </w:pPr>
-            <w:r>
-              <w:t xml:space="preserve">0.886</w:t>
-            </w:r>
-          </w:p>
-        </w:tc>
-        <w:tc>
-          <w:tcPr/>
-          <w:p>
-            <w:pPr>
-              <w:pStyle w:val="Compact"/>
-              <w:jc w:val="right"/>
-            </w:pPr>
-            <w:r>
-              <w:t xml:space="preserve">0.952</w:t>
-            </w:r>
-          </w:p>
-        </w:tc>
-      </w:tr>
-      <w:tr>
-        <w:tc>
-          <w:tcPr/>
-          <w:p>
-            <w:pPr>
-              <w:pStyle w:val="Compact"/>
-              <w:jc w:val="left"/>
-            </w:pPr>
-            <w:r>
-              <w:t xml:space="preserve">bioH_scaled</w:t>
-            </w:r>
-          </w:p>
-        </w:tc>
-        <w:tc>
-          <w:tcPr/>
-          <w:p>
-            <w:pPr>
-              <w:pStyle w:val="Compact"/>
-              <w:jc w:val="left"/>
-            </w:pPr>
-            <w:r>
-              <w:t xml:space="preserve">=~</w:t>
-            </w:r>
-          </w:p>
-        </w:tc>
-        <w:tc>
-          <w:tcPr/>
-          <w:p>
-            <w:pPr>
-              <w:pStyle w:val="Compact"/>
-              <w:jc w:val="left"/>
-            </w:pPr>
-            <w:r>
-              <w:t xml:space="preserve">bioH_richness_scaled</w:t>
-            </w:r>
-          </w:p>
-        </w:tc>
-        <w:tc>
-          <w:tcPr/>
-          <w:p>
-            <w:pPr>
-              <w:pStyle w:val="Compact"/>
-              <w:jc w:val="right"/>
-            </w:pPr>
-            <w:r>
-              <w:t xml:space="preserve">0.672</w:t>
-            </w:r>
-          </w:p>
-        </w:tc>
-        <w:tc>
-          <w:tcPr/>
-          <w:p>
-            <w:pPr>
-              <w:pStyle w:val="Compact"/>
-              <w:jc w:val="right"/>
-            </w:pPr>
-            <w:r>
-              <w:t xml:space="preserve">0.055</w:t>
-            </w:r>
-          </w:p>
-        </w:tc>
-        <w:tc>
-          <w:tcPr/>
-          <w:p>
-            <w:pPr>
-              <w:pStyle w:val="Compact"/>
-              <w:jc w:val="right"/>
-            </w:pPr>
-            <w:r>
-              <w:t xml:space="preserve">12.161</w:t>
-            </w:r>
-          </w:p>
-        </w:tc>
-        <w:tc>
-          <w:tcPr/>
-          <w:p>
-            <w:pPr>
-              <w:pStyle w:val="Compact"/>
-              <w:jc w:val="right"/>
-            </w:pPr>
-            <w:r>
-              <w:t xml:space="preserve">0.000</w:t>
-            </w:r>
-          </w:p>
-        </w:tc>
-        <w:tc>
-          <w:tcPr/>
-          <w:p>
-            <w:pPr>
-              <w:pStyle w:val="Compact"/>
-              <w:jc w:val="right"/>
-            </w:pPr>
-            <w:r>
-              <w:t xml:space="preserve">0.564</w:t>
-            </w:r>
-          </w:p>
-        </w:tc>
-        <w:tc>
-          <w:tcPr/>
-          <w:p>
-            <w:pPr>
-              <w:pStyle w:val="Compact"/>
-              <w:jc w:val="right"/>
-            </w:pPr>
-            <w:r>
-              <w:t xml:space="preserve">0.781</w:t>
-            </w:r>
-          </w:p>
-        </w:tc>
-      </w:tr>
-      <w:tr>
-        <w:tc>
-          <w:tcPr/>
-          <w:p>
-            <w:pPr>
-              <w:pStyle w:val="Compact"/>
-              <w:jc w:val="left"/>
-            </w:pPr>
-            <w:r>
-              <w:t xml:space="preserve">bioH_scaled</w:t>
-            </w:r>
-          </w:p>
-        </w:tc>
-        <w:tc>
-          <w:tcPr/>
-          <w:p>
-            <w:pPr>
-              <w:pStyle w:val="Compact"/>
-              <w:jc w:val="left"/>
-            </w:pPr>
-            <w:r>
-              <w:t xml:space="preserve">=~</w:t>
-            </w:r>
-          </w:p>
-        </w:tc>
-        <w:tc>
-          <w:tcPr/>
-          <w:p>
-            <w:pPr>
-              <w:pStyle w:val="Compact"/>
-              <w:jc w:val="left"/>
-            </w:pPr>
-            <w:r>
-              <w:t xml:space="preserve">bioH_evenness_scaled</w:t>
-            </w:r>
-          </w:p>
-        </w:tc>
-        <w:tc>
-          <w:tcPr/>
-          <w:p>
-            <w:pPr>
-              <w:pStyle w:val="Compact"/>
-              <w:jc w:val="right"/>
-            </w:pPr>
-            <w:r>
-              <w:t xml:space="preserve">0.994</w:t>
-            </w:r>
-          </w:p>
-        </w:tc>
-        <w:tc>
-          <w:tcPr/>
-          <w:p>
-            <w:pPr>
-              <w:pStyle w:val="Compact"/>
-              <w:jc w:val="right"/>
-            </w:pPr>
-            <w:r>
-              <w:t xml:space="preserve">0.007</w:t>
-            </w:r>
-          </w:p>
-        </w:tc>
-        <w:tc>
-          <w:tcPr/>
-          <w:p>
-            <w:pPr>
-              <w:pStyle w:val="Compact"/>
-              <w:jc w:val="right"/>
-            </w:pPr>
-            <w:r>
-              <w:t xml:space="preserve">151.853</w:t>
-            </w:r>
-          </w:p>
-        </w:tc>
-        <w:tc>
-          <w:tcPr/>
-          <w:p>
-            <w:pPr>
-              <w:pStyle w:val="Compact"/>
-              <w:jc w:val="right"/>
-            </w:pPr>
-            <w:r>
-              <w:t xml:space="preserve">0.000</w:t>
-            </w:r>
-          </w:p>
-        </w:tc>
-        <w:tc>
-          <w:tcPr/>
-          <w:p>
-            <w:pPr>
-              <w:pStyle w:val="Compact"/>
-              <w:jc w:val="right"/>
-            </w:pPr>
-            <w:r>
-              <w:t xml:space="preserve">0.981</w:t>
-            </w:r>
-          </w:p>
-        </w:tc>
-        <w:tc>
-          <w:tcPr/>
-          <w:p>
-            <w:pPr>
-              <w:pStyle w:val="Compact"/>
-              <w:jc w:val="right"/>
-            </w:pPr>
-            <w:r>
-              <w:t xml:space="preserve">1.007</w:t>
-            </w:r>
-          </w:p>
-        </w:tc>
-      </w:tr>
-      <w:tr>
-        <w:tc>
-          <w:tcPr/>
-          <w:p>
-            <w:pPr>
-              <w:pStyle w:val="Compact"/>
-              <w:jc w:val="left"/>
-            </w:pPr>
-            <w:r>
-              <w:t xml:space="preserve">bioH_shannon_scaled</w:t>
-            </w:r>
-          </w:p>
-        </w:tc>
-        <w:tc>
-          <w:tcPr/>
-          <w:p>
-            <w:pPr>
-              <w:pStyle w:val="Compact"/>
-              <w:jc w:val="left"/>
-            </w:pPr>
-            <w:r>
-              <w:t xml:space="preserve">~~</w:t>
-            </w:r>
-          </w:p>
-        </w:tc>
-        <w:tc>
-          <w:tcPr/>
-          <w:p>
-            <w:pPr>
-              <w:pStyle w:val="Compact"/>
-              <w:jc w:val="left"/>
-            </w:pPr>
-            <w:r>
-              <w:t xml:space="preserve">bioH_shannon_scaled</w:t>
-            </w:r>
-          </w:p>
-        </w:tc>
-        <w:tc>
-          <w:tcPr/>
-          <w:p>
-            <w:pPr>
-              <w:pStyle w:val="Compact"/>
-              <w:jc w:val="right"/>
-            </w:pPr>
-            <w:r>
-              <w:t xml:space="preserve">0.155</w:t>
-            </w:r>
-          </w:p>
-        </w:tc>
-        <w:tc>
-          <w:tcPr/>
-          <w:p>
-            <w:pPr>
-              <w:pStyle w:val="Compact"/>
-              <w:jc w:val="right"/>
-            </w:pPr>
-            <w:r>
-              <w:t xml:space="preserve">0.031</w:t>
-            </w:r>
-          </w:p>
-        </w:tc>
-        <w:tc>
-          <w:tcPr/>
-          <w:p>
-            <w:pPr>
-              <w:pStyle w:val="Compact"/>
-              <w:jc w:val="right"/>
-            </w:pPr>
-            <w:r>
-              <w:t xml:space="preserve">5.043</w:t>
-            </w:r>
-          </w:p>
-        </w:tc>
-        <w:tc>
-          <w:tcPr/>
-          <w:p>
-            <w:pPr>
-              <w:pStyle w:val="Compact"/>
-              <w:jc w:val="right"/>
-            </w:pPr>
-            <w:r>
-              <w:t xml:space="preserve">0.000</w:t>
-            </w:r>
-          </w:p>
-        </w:tc>
-        <w:tc>
-          <w:tcPr/>
-          <w:p>
-            <w:pPr>
-              <w:pStyle w:val="Compact"/>
-              <w:jc w:val="right"/>
-            </w:pPr>
-            <w:r>
-              <w:t xml:space="preserve">0.095</w:t>
-            </w:r>
-          </w:p>
-        </w:tc>
-        <w:tc>
-          <w:tcPr/>
-          <w:p>
-            <w:pPr>
-              <w:pStyle w:val="Compact"/>
-              <w:jc w:val="right"/>
-            </w:pPr>
-            <w:r>
-              <w:t xml:space="preserve">0.215</w:t>
-            </w:r>
-          </w:p>
-        </w:tc>
-      </w:tr>
-      <w:tr>
-        <w:tc>
-          <w:tcPr/>
-          <w:p>
-            <w:pPr>
-              <w:pStyle w:val="Compact"/>
-              <w:jc w:val="left"/>
-            </w:pPr>
-            <w:r>
-              <w:t xml:space="preserve">bioH_richness_scaled</w:t>
-            </w:r>
-          </w:p>
-        </w:tc>
-        <w:tc>
-          <w:tcPr/>
-          <w:p>
-            <w:pPr>
-              <w:pStyle w:val="Compact"/>
-              <w:jc w:val="left"/>
-            </w:pPr>
-            <w:r>
-              <w:t xml:space="preserve">~~</w:t>
-            </w:r>
-          </w:p>
-        </w:tc>
-        <w:tc>
-          <w:tcPr/>
-          <w:p>
-            <w:pPr>
-              <w:pStyle w:val="Compact"/>
-              <w:jc w:val="left"/>
-            </w:pPr>
-            <w:r>
-              <w:t xml:space="preserve">bioH_richness_scaled</w:t>
-            </w:r>
-          </w:p>
-        </w:tc>
-        <w:tc>
-          <w:tcPr/>
-          <w:p>
-            <w:pPr>
-              <w:pStyle w:val="Compact"/>
-              <w:jc w:val="right"/>
-            </w:pPr>
-            <w:r>
-              <w:t xml:space="preserve">0.548</w:t>
-            </w:r>
-          </w:p>
-        </w:tc>
-        <w:tc>
-          <w:tcPr/>
-          <w:p>
-            <w:pPr>
-              <w:pStyle w:val="Compact"/>
-              <w:jc w:val="right"/>
-            </w:pPr>
-            <w:r>
-              <w:t xml:space="preserve">0.074</w:t>
-            </w:r>
-          </w:p>
-        </w:tc>
-        <w:tc>
-          <w:tcPr/>
-          <w:p>
-            <w:pPr>
-              <w:pStyle w:val="Compact"/>
-              <w:jc w:val="right"/>
-            </w:pPr>
-            <w:r>
-              <w:t xml:space="preserve">7.367</w:t>
-            </w:r>
-          </w:p>
-        </w:tc>
-        <w:tc>
-          <w:tcPr/>
-          <w:p>
-            <w:pPr>
-              <w:pStyle w:val="Compact"/>
-              <w:jc w:val="right"/>
-            </w:pPr>
-            <w:r>
-              <w:t xml:space="preserve">0.000</w:t>
-            </w:r>
-          </w:p>
-        </w:tc>
-        <w:tc>
-          <w:tcPr/>
-          <w:p>
-            <w:pPr>
-              <w:pStyle w:val="Compact"/>
-              <w:jc w:val="right"/>
-            </w:pPr>
-            <w:r>
-              <w:t xml:space="preserve">0.402</w:t>
-            </w:r>
-          </w:p>
-        </w:tc>
-        <w:tc>
-          <w:tcPr/>
-          <w:p>
-            <w:pPr>
-              <w:pStyle w:val="Compact"/>
-              <w:jc w:val="right"/>
-            </w:pPr>
-            <w:r>
-              <w:t xml:space="preserve">0.694</w:t>
-            </w:r>
-          </w:p>
-        </w:tc>
-      </w:tr>
-      <w:tr>
-        <w:tc>
-          <w:tcPr/>
-          <w:p>
-            <w:pPr>
-              <w:pStyle w:val="Compact"/>
-              <w:jc w:val="left"/>
-            </w:pPr>
-            <w:r>
-              <w:t xml:space="preserve">bioH_evenness_scaled</w:t>
-            </w:r>
-          </w:p>
-        </w:tc>
-        <w:tc>
-          <w:tcPr/>
-          <w:p>
-            <w:pPr>
-              <w:pStyle w:val="Compact"/>
-              <w:jc w:val="left"/>
-            </w:pPr>
-            <w:r>
-              <w:t xml:space="preserve">~~</w:t>
-            </w:r>
-          </w:p>
-        </w:tc>
-        <w:tc>
-          <w:tcPr/>
-          <w:p>
-            <w:pPr>
-              <w:pStyle w:val="Compact"/>
-              <w:jc w:val="left"/>
-            </w:pPr>
-            <w:r>
-              <w:t xml:space="preserve">bioH_evenness_scaled</w:t>
-            </w:r>
-          </w:p>
-        </w:tc>
-        <w:tc>
-          <w:tcPr/>
-          <w:p>
-            <w:pPr>
-              <w:pStyle w:val="Compact"/>
-              <w:jc w:val="right"/>
-            </w:pPr>
-            <w:r>
-              <w:t xml:space="preserve">0.012</w:t>
-            </w:r>
-          </w:p>
-        </w:tc>
-        <w:tc>
-          <w:tcPr/>
-          <w:p>
-            <w:pPr>
-              <w:pStyle w:val="Compact"/>
-              <w:jc w:val="right"/>
-            </w:pPr>
-            <w:r>
-              <w:t xml:space="preserve">0.013</w:t>
-            </w:r>
-          </w:p>
-        </w:tc>
-        <w:tc>
-          <w:tcPr/>
-          <w:p>
-            <w:pPr>
-              <w:pStyle w:val="Compact"/>
-              <w:jc w:val="right"/>
-            </w:pPr>
-            <w:r>
-              <w:t xml:space="preserve">0.890</w:t>
-            </w:r>
-          </w:p>
-        </w:tc>
-        <w:tc>
-          <w:tcPr/>
-          <w:p>
-            <w:pPr>
-              <w:pStyle w:val="Compact"/>
-              <w:jc w:val="right"/>
-            </w:pPr>
-            <w:r>
-              <w:t xml:space="preserve">0.374</w:t>
-            </w:r>
-          </w:p>
-        </w:tc>
-        <w:tc>
-          <w:tcPr/>
-          <w:p>
-            <w:pPr>
-              <w:pStyle w:val="Compact"/>
-              <w:jc w:val="right"/>
-            </w:pPr>
-            <w:r>
-              <w:t xml:space="preserve">-0.014</w:t>
-            </w:r>
-          </w:p>
-        </w:tc>
-        <w:tc>
-          <w:tcPr/>
-          <w:p>
-            <w:pPr>
-              <w:pStyle w:val="Compact"/>
-              <w:jc w:val="right"/>
-            </w:pPr>
-            <w:r>
-              <w:t xml:space="preserve">0.037</w:t>
-            </w:r>
-          </w:p>
-        </w:tc>
-      </w:tr>
-      <w:tr>
-        <w:tc>
-          <w:tcPr/>
-          <w:p>
-            <w:pPr>
-              <w:pStyle w:val="Compact"/>
-              <w:jc w:val="left"/>
-            </w:pPr>
-            <w:r>
-              <w:t xml:space="preserve">is_scaled</w:t>
-            </w:r>
-          </w:p>
-        </w:tc>
-        <w:tc>
-          <w:tcPr/>
-          <w:p>
-            <w:pPr>
-              <w:pStyle w:val="Compact"/>
-              <w:jc w:val="left"/>
-            </w:pPr>
-            <w:r>
-              <w:t xml:space="preserve">~~</w:t>
-            </w:r>
-          </w:p>
-        </w:tc>
-        <w:tc>
-          <w:tcPr/>
-          <w:p>
-            <w:pPr>
-              <w:pStyle w:val="Compact"/>
-              <w:jc w:val="left"/>
-            </w:pPr>
-            <w:r>
-              <w:t xml:space="preserve">is_scaled</w:t>
-            </w:r>
-          </w:p>
-        </w:tc>
-        <w:tc>
-          <w:tcPr/>
-          <w:p>
-            <w:pPr>
-              <w:pStyle w:val="Compact"/>
-              <w:jc w:val="right"/>
-            </w:pPr>
-            <w:r>
-              <w:t xml:space="preserve">0.093</w:t>
-            </w:r>
-          </w:p>
-        </w:tc>
-        <w:tc>
-          <w:tcPr/>
-          <w:p>
-            <w:pPr>
-              <w:pStyle w:val="Compact"/>
-              <w:jc w:val="right"/>
-            </w:pPr>
-            <w:r>
-              <w:t xml:space="preserve">0.017</w:t>
-            </w:r>
-          </w:p>
-        </w:tc>
-        <w:tc>
-          <w:tcPr/>
-          <w:p>
-            <w:pPr>
-              <w:pStyle w:val="Compact"/>
-              <w:jc w:val="right"/>
-            </w:pPr>
-            <w:r>
-              <w:t xml:space="preserve">5.370</w:t>
-            </w:r>
-          </w:p>
-        </w:tc>
-        <w:tc>
-          <w:tcPr/>
-          <w:p>
-            <w:pPr>
-              <w:pStyle w:val="Compact"/>
-              <w:jc w:val="right"/>
-            </w:pPr>
-            <w:r>
-              <w:t xml:space="preserve">0.000</w:t>
-            </w:r>
-          </w:p>
-        </w:tc>
-        <w:tc>
-          <w:tcPr/>
-          <w:p>
-            <w:pPr>
-              <w:pStyle w:val="Compact"/>
-              <w:jc w:val="right"/>
-            </w:pPr>
-            <w:r>
-              <w:t xml:space="preserve">0.059</w:t>
-            </w:r>
-          </w:p>
-        </w:tc>
-        <w:tc>
-          <w:tcPr/>
-          <w:p>
-            <w:pPr>
-              <w:pStyle w:val="Compact"/>
-              <w:jc w:val="right"/>
-            </w:pPr>
-            <w:r>
-              <w:t xml:space="preserve">0.127</w:t>
-            </w:r>
-          </w:p>
-        </w:tc>
-      </w:tr>
-      <w:tr>
-        <w:tc>
-          <w:tcPr/>
-          <w:p>
-            <w:pPr>
-              <w:pStyle w:val="Compact"/>
-              <w:jc w:val="left"/>
-            </w:pPr>
-            <w:r>
-              <w:t xml:space="preserve">prod_scaled</w:t>
-            </w:r>
-          </w:p>
-        </w:tc>
-        <w:tc>
-          <w:tcPr/>
-          <w:p>
-            <w:pPr>
-              <w:pStyle w:val="Compact"/>
-              <w:jc w:val="left"/>
-            </w:pPr>
-            <w:r>
-              <w:t xml:space="preserve">~~</w:t>
-            </w:r>
-          </w:p>
-        </w:tc>
-        <w:tc>
-          <w:tcPr/>
-          <w:p>
-            <w:pPr>
-              <w:pStyle w:val="Compact"/>
-              <w:jc w:val="left"/>
-            </w:pPr>
-            <w:r>
-              <w:t xml:space="preserve">prod_scaled</w:t>
-            </w:r>
-          </w:p>
-        </w:tc>
-        <w:tc>
-          <w:tcPr/>
-          <w:p>
-            <w:pPr>
-              <w:pStyle w:val="Compact"/>
-              <w:jc w:val="right"/>
-            </w:pPr>
-            <w:r>
-              <w:t xml:space="preserve">0.169</w:t>
-            </w:r>
-          </w:p>
-        </w:tc>
-        <w:tc>
-          <w:tcPr/>
-          <w:p>
-            <w:pPr>
-              <w:pStyle w:val="Compact"/>
-              <w:jc w:val="right"/>
-            </w:pPr>
-            <w:r>
-              <w:t xml:space="preserve">0.025</w:t>
-            </w:r>
-          </w:p>
-        </w:tc>
-        <w:tc>
-          <w:tcPr/>
-          <w:p>
-            <w:pPr>
-              <w:pStyle w:val="Compact"/>
-              <w:jc w:val="right"/>
-            </w:pPr>
-            <w:r>
-              <w:t xml:space="preserve">6.779</w:t>
-            </w:r>
-          </w:p>
-        </w:tc>
-        <w:tc>
-          <w:tcPr/>
-          <w:p>
-            <w:pPr>
-              <w:pStyle w:val="Compact"/>
-              <w:jc w:val="right"/>
-            </w:pPr>
-            <w:r>
-              <w:t xml:space="preserve">0.000</w:t>
-            </w:r>
-          </w:p>
-        </w:tc>
-        <w:tc>
-          <w:tcPr/>
-          <w:p>
-            <w:pPr>
-              <w:pStyle w:val="Compact"/>
-              <w:jc w:val="right"/>
-            </w:pPr>
-            <w:r>
-              <w:t xml:space="preserve">0.120</w:t>
-            </w:r>
-          </w:p>
-        </w:tc>
-        <w:tc>
-          <w:tcPr/>
-          <w:p>
-            <w:pPr>
-              <w:pStyle w:val="Compact"/>
-              <w:jc w:val="right"/>
-            </w:pPr>
-            <w:r>
-              <w:t xml:space="preserve">0.218</w:t>
-            </w:r>
-          </w:p>
-        </w:tc>
-      </w:tr>
-      <w:tr>
-        <w:tc>
-          <w:tcPr/>
-          <w:p>
-            <w:pPr>
-              <w:pStyle w:val="Compact"/>
-              <w:jc w:val="left"/>
-            </w:pPr>
-            <w:r>
-              <w:t xml:space="preserve">sediment_size_scaled</w:t>
-            </w:r>
-          </w:p>
-        </w:tc>
-        <w:tc>
-          <w:tcPr/>
-          <w:p>
-            <w:pPr>
-              <w:pStyle w:val="Compact"/>
-              <w:jc w:val="left"/>
-            </w:pPr>
-            <w:r>
-              <w:t xml:space="preserve">~~</w:t>
-            </w:r>
-          </w:p>
-        </w:tc>
-        <w:tc>
-          <w:tcPr/>
-          <w:p>
-            <w:pPr>
-              <w:pStyle w:val="Compact"/>
-              <w:jc w:val="left"/>
-            </w:pPr>
-            <w:r>
-              <w:t xml:space="preserve">sediment_size_scaled</w:t>
-            </w:r>
-          </w:p>
-        </w:tc>
-        <w:tc>
-          <w:tcPr/>
-          <w:p>
-            <w:pPr>
-              <w:pStyle w:val="Compact"/>
-              <w:jc w:val="right"/>
-            </w:pPr>
-            <w:r>
-              <w:t xml:space="preserve">0.947</w:t>
-            </w:r>
-          </w:p>
-        </w:tc>
-        <w:tc>
-          <w:tcPr/>
-          <w:p>
-            <w:pPr>
-              <w:pStyle w:val="Compact"/>
-              <w:jc w:val="right"/>
-            </w:pPr>
-            <w:r>
-              <w:t xml:space="preserve">0.043</w:t>
-            </w:r>
-          </w:p>
-        </w:tc>
-        <w:tc>
-          <w:tcPr/>
-          <w:p>
-            <w:pPr>
-              <w:pStyle w:val="Compact"/>
-              <w:jc w:val="right"/>
-            </w:pPr>
-            <w:r>
-              <w:t xml:space="preserve">22.084</w:t>
-            </w:r>
-          </w:p>
-        </w:tc>
-        <w:tc>
-          <w:tcPr/>
-          <w:p>
-            <w:pPr>
-              <w:pStyle w:val="Compact"/>
-              <w:jc w:val="right"/>
-            </w:pPr>
-            <w:r>
-              <w:t xml:space="preserve">0.000</w:t>
-            </w:r>
-          </w:p>
-        </w:tc>
-        <w:tc>
-          <w:tcPr/>
-          <w:p>
-            <w:pPr>
-              <w:pStyle w:val="Compact"/>
-              <w:jc w:val="right"/>
-            </w:pPr>
-            <w:r>
-              <w:t xml:space="preserve">0.863</w:t>
-            </w:r>
-          </w:p>
-        </w:tc>
-        <w:tc>
-          <w:tcPr/>
-          <w:p>
-            <w:pPr>
-              <w:pStyle w:val="Compact"/>
-              <w:jc w:val="right"/>
-            </w:pPr>
-            <w:r>
-              <w:t xml:space="preserve">1.031</w:t>
-            </w:r>
-          </w:p>
-        </w:tc>
-      </w:tr>
-      <w:tr>
-        <w:tc>
-          <w:tcPr/>
-          <w:p>
-            <w:pPr>
-              <w:pStyle w:val="Compact"/>
-              <w:jc w:val="left"/>
-            </w:pPr>
-            <w:r>
-              <w:t xml:space="preserve">bioH_scaled</w:t>
-            </w:r>
-          </w:p>
-        </w:tc>
-        <w:tc>
-          <w:tcPr/>
-          <w:p>
-            <w:pPr>
-              <w:pStyle w:val="Compact"/>
-              <w:jc w:val="left"/>
-            </w:pPr>
-            <w:r>
-              <w:t xml:space="preserve">~~</w:t>
-            </w:r>
-          </w:p>
-        </w:tc>
-        <w:tc>
-          <w:tcPr/>
-          <w:p>
-            <w:pPr>
-              <w:pStyle w:val="Compact"/>
-              <w:jc w:val="left"/>
-            </w:pPr>
-            <w:r>
-              <w:t xml:space="preserve">bioH_scaled</w:t>
-            </w:r>
-          </w:p>
-        </w:tc>
-        <w:tc>
-          <w:tcPr/>
-          <w:p>
-            <w:pPr>
-              <w:pStyle w:val="Compact"/>
-              <w:jc w:val="right"/>
-            </w:pPr>
-            <w:r>
-              <w:t xml:space="preserve">0.293</w:t>
-            </w:r>
-          </w:p>
-        </w:tc>
-        <w:tc>
-          <w:tcPr/>
-          <w:p>
-            <w:pPr>
-              <w:pStyle w:val="Compact"/>
-              <w:jc w:val="right"/>
-            </w:pPr>
-            <w:r>
-              <w:t xml:space="preserve">0.050</w:t>
-            </w:r>
-          </w:p>
-        </w:tc>
-        <w:tc>
-          <w:tcPr/>
-          <w:p>
-            <w:pPr>
-              <w:pStyle w:val="Compact"/>
-              <w:jc w:val="right"/>
-            </w:pPr>
-            <w:r>
-              <w:t xml:space="preserve">5.813</w:t>
-            </w:r>
-          </w:p>
-        </w:tc>
-        <w:tc>
-          <w:tcPr/>
-          <w:p>
-            <w:pPr>
-              <w:pStyle w:val="Compact"/>
-              <w:jc w:val="right"/>
-            </w:pPr>
-            <w:r>
-              <w:t xml:space="preserve">0.000</w:t>
-            </w:r>
-          </w:p>
-        </w:tc>
-        <w:tc>
-          <w:tcPr/>
-          <w:p>
-            <w:pPr>
-              <w:pStyle w:val="Compact"/>
-              <w:jc w:val="right"/>
-            </w:pPr>
-            <w:r>
-              <w:t xml:space="preserve">0.194</w:t>
-            </w:r>
-          </w:p>
-        </w:tc>
-        <w:tc>
-          <w:tcPr/>
-          <w:p>
-            <w:pPr>
-              <w:pStyle w:val="Compact"/>
-              <w:jc w:val="right"/>
-            </w:pPr>
-            <w:r>
-              <w:t xml:space="preserve">0.392</w:t>
-            </w:r>
-          </w:p>
-        </w:tc>
-      </w:tr>
-      <w:tr>
-        <w:tc>
-          <w:tcPr/>
-          <w:p>
-            <w:pPr>
-              <w:pStyle w:val="Compact"/>
-              <w:jc w:val="left"/>
-            </w:pPr>
-            <w:r>
-              <w:t xml:space="preserve">habH_scaled</w:t>
-            </w:r>
-          </w:p>
-        </w:tc>
-        <w:tc>
-          <w:tcPr/>
-          <w:p>
-            <w:pPr>
-              <w:pStyle w:val="Compact"/>
-              <w:jc w:val="left"/>
-            </w:pPr>
-            <w:r>
-              <w:t xml:space="preserve">~~</w:t>
-            </w:r>
-          </w:p>
-        </w:tc>
-        <w:tc>
-          <w:tcPr/>
-          <w:p>
-            <w:pPr>
-              <w:pStyle w:val="Compact"/>
-              <w:jc w:val="left"/>
-            </w:pPr>
-            <w:r>
-              <w:t xml:space="preserve">habH_scaled</w:t>
-            </w:r>
-          </w:p>
-        </w:tc>
-        <w:tc>
-          <w:tcPr/>
-          <w:p>
-            <w:pPr>
-              <w:pStyle w:val="Compact"/>
-              <w:jc w:val="right"/>
-            </w:pPr>
-            <w:r>
-              <w:t xml:space="preserve">1.000</w:t>
-            </w:r>
-          </w:p>
-        </w:tc>
-        <w:tc>
-          <w:tcPr/>
-          <w:p>
-            <w:pPr>
-              <w:pStyle w:val="Compact"/>
-              <w:jc w:val="right"/>
-            </w:pPr>
-            <w:r>
-              <w:t xml:space="preserve">0.000</w:t>
-            </w:r>
-          </w:p>
-        </w:tc>
-        <w:tc>
-          <w:tcPr/>
-          <w:p>
-            <w:pPr>
-              <w:pStyle w:val="Compact"/>
-              <w:jc w:val="right"/>
-            </w:pPr>
-            <w:r>
-              <w:t xml:space="preserve">NA</w:t>
-            </w:r>
-          </w:p>
-        </w:tc>
-        <w:tc>
-          <w:tcPr/>
-          <w:p>
-            <w:pPr>
-              <w:pStyle w:val="Compact"/>
-              <w:jc w:val="right"/>
-            </w:pPr>
-            <w:r>
-              <w:t xml:space="preserve">NA</w:t>
-            </w:r>
-          </w:p>
-        </w:tc>
-        <w:tc>
-          <w:tcPr/>
-          <w:p>
-            <w:pPr>
-              <w:pStyle w:val="Compact"/>
-              <w:jc w:val="right"/>
-            </w:pPr>
-            <w:r>
-              <w:t xml:space="preserve">1.000</w:t>
-            </w:r>
-          </w:p>
-        </w:tc>
-        <w:tc>
-          <w:tcPr/>
-          <w:p>
-            <w:pPr>
-              <w:pStyle w:val="Compact"/>
-              <w:jc w:val="right"/>
-            </w:pPr>
-            <w:r>
-              <w:t xml:space="preserve">1.000</w:t>
             </w:r>
           </w:p>
         </w:tc>
       </w:tr>
     </w:tbl>
-    <w:bookmarkStart w:id="21" w:name="references"/>
+    <w:bookmarkEnd w:id="20"/>
+    <w:bookmarkStart w:id="21" w:name="results"/>
     <w:p>
       <w:pPr>
+        <w:pStyle w:val="Heading2"/>
+      </w:pPr>
+      <w:r>
+        <w:t xml:space="preserve">Results</w:t>
+      </w:r>
+    </w:p>
+    <w:p>
+      <w:pPr>
+        <w:pStyle w:val="FirstParagraph"/>
+      </w:pPr>
+      <w:r>
+        <w:t xml:space="preserve">Prey community diversity and production were both important mediators for the reduction of interaction strengths with increasing habitat diversity and sediment size (Fig. XX). The structural equation model of these connections showed higher production and biodiversity both led to lower interaction strengths with slightly higher standardized coefficients for</w:t>
+      </w:r>
+      <w:r>
+        <w:t xml:space="preserve"> </w:t>
+      </w:r>
+      <w:r>
+        <w:rPr>
+          <w:iCs/>
+          <w:i/>
+        </w:rPr>
+        <w:t xml:space="preserve">log</w:t>
+      </w:r>
+      <w:r>
+        <w:rPr>
+          <w:vertAlign w:val="subscript"/>
+          <w:iCs/>
+          <w:i/>
+        </w:rPr>
+        <w:t xml:space="preserve">10</w:t>
+      </w:r>
+      <w:r>
+        <w:t xml:space="preserve">-transformed prey secondary production (-0.711, -0.788—0.633, 95% CI) compared to the direct effect of biodiversity (-0.555, -0.62—0.489). Secondary production was positively influenced by habitat diversity directly (0.981, 0.963–0.999), as well as indirectly as mediated by the influence of habitat diversity on biodiversity (habH -&gt; bioH = 0.081, -0.043–0.204; bioH -&gt;</w:t>
+      </w:r>
+      <w:r>
+        <w:t xml:space="preserve"> </w:t>
+      </w:r>
+      <w:r>
+        <w:rPr>
+          <w:iCs/>
+          <w:i/>
+        </w:rPr>
+        <w:t xml:space="preserve">log</w:t>
+      </w:r>
+      <w:r>
+        <w:rPr>
+          <w:vertAlign w:val="subscript"/>
+          <w:iCs/>
+          <w:i/>
+        </w:rPr>
+        <w:t xml:space="preserve">10</w:t>
+      </w:r>
+      <w:r>
+        <w:t xml:space="preserve"> </w:t>
+      </w:r>
+      <w:r>
+        <w:t xml:space="preserve">production = -0.088, -0.171– -0.004; indirect effect = -0.007).</w:t>
+      </w:r>
+    </w:p>
+    <w:bookmarkEnd w:id="21"/>
+    <w:bookmarkStart w:id="29" w:name="references"/>
+    <w:p>
+      <w:pPr>
         <w:pStyle w:val="Heading1"/>
       </w:pPr>
       <w:r>
         <w:t xml:space="preserve">References</w:t>
       </w:r>
     </w:p>
-    <w:bookmarkStart w:id="20" w:name="refs"/>
-    <w:bookmarkEnd w:id="20"/>
-    <w:bookmarkEnd w:id="21"/>
+    <w:bookmarkStart w:id="28" w:name="refs"/>
+    <w:bookmarkStart w:id="23" w:name="ref-grace2006"/>
+    <w:p>
+      <w:pPr>
+        <w:pStyle w:val="Bibliography"/>
+      </w:pPr>
+      <w:r>
+        <w:t xml:space="preserve">Grace, J. B. 2006.</w:t>
+      </w:r>
+      <w:r>
+        <w:t xml:space="preserve"> </w:t>
+      </w:r>
+      <w:hyperlink r:id="rId22">
+        <w:r>
+          <w:rPr>
+            <w:rStyle w:val="Hyperlink"/>
+          </w:rPr>
+          <w:t xml:space="preserve">Structural equation modeling and natural systems</w:t>
+        </w:r>
+      </w:hyperlink>
+      <w:r>
+        <w:t xml:space="preserve">.</w:t>
+      </w:r>
+      <w:r>
+        <w:t xml:space="preserve"> </w:t>
+      </w:r>
+      <w:r>
+        <w:t xml:space="preserve">Cambridge University Press</w:t>
+      </w:r>
+      <w:r>
+        <w:t xml:space="preserve">,</w:t>
+      </w:r>
+      <w:r>
+        <w:t xml:space="preserve"> </w:t>
+      </w:r>
+      <w:r>
+        <w:t xml:space="preserve">Cambridge</w:t>
+      </w:r>
+      <w:r>
+        <w:t xml:space="preserve">.</w:t>
+      </w:r>
+    </w:p>
+    <w:bookmarkEnd w:id="23"/>
+    <w:bookmarkStart w:id="25" w:name="ref-rosseel2012"/>
+    <w:p>
+      <w:pPr>
+        <w:pStyle w:val="Bibliography"/>
+      </w:pPr>
+      <w:r>
+        <w:t xml:space="preserve">Rosseel, Y. 2012.</w:t>
+      </w:r>
+      <w:r>
+        <w:t xml:space="preserve"> </w:t>
+      </w:r>
+      <w:hyperlink r:id="rId24">
+        <w:r>
+          <w:rPr>
+            <w:rStyle w:val="Hyperlink"/>
+          </w:rPr>
+          <w:t xml:space="preserve">lavaan</w:t>
+        </w:r>
+        <w:r>
+          <w:rPr>
+            <w:rStyle w:val="Hyperlink"/>
+          </w:rPr>
+          <w:t xml:space="preserve">:</w:t>
+        </w:r>
+        <w:r>
+          <w:rPr>
+            <w:rStyle w:val="Hyperlink"/>
+          </w:rPr>
+          <w:t xml:space="preserve"> </w:t>
+        </w:r>
+        <w:r>
+          <w:rPr>
+            <w:rStyle w:val="Hyperlink"/>
+          </w:rPr>
+          <w:t xml:space="preserve">An R</w:t>
+        </w:r>
+        <w:r>
+          <w:rPr>
+            <w:rStyle w:val="Hyperlink"/>
+          </w:rPr>
+          <w:t xml:space="preserve"> </w:t>
+        </w:r>
+        <w:r>
+          <w:rPr>
+            <w:rStyle w:val="Hyperlink"/>
+          </w:rPr>
+          <w:t xml:space="preserve">package for structural equation modeling</w:t>
+        </w:r>
+      </w:hyperlink>
+      <w:r>
+        <w:t xml:space="preserve">. Journal of Statistical Software 48:1–36.</w:t>
+      </w:r>
+    </w:p>
+    <w:bookmarkEnd w:id="25"/>
+    <w:bookmarkStart w:id="27" w:name="ref-shipley2016"/>
+    <w:p>
+      <w:pPr>
+        <w:pStyle w:val="Bibliography"/>
+      </w:pPr>
+      <w:r>
+        <w:t xml:space="preserve">Shipley, B. 2016.</w:t>
+      </w:r>
+      <w:r>
+        <w:t xml:space="preserve"> </w:t>
+      </w:r>
+      <w:hyperlink r:id="rId26">
+        <w:r>
+          <w:rPr>
+            <w:rStyle w:val="Hyperlink"/>
+          </w:rPr>
+          <w:t xml:space="preserve">Cause and correlation in biology:</w:t>
+        </w:r>
+        <w:r>
+          <w:rPr>
+            <w:rStyle w:val="Hyperlink"/>
+          </w:rPr>
+          <w:t xml:space="preserve"> </w:t>
+        </w:r>
+        <w:r>
+          <w:rPr>
+            <w:rStyle w:val="Hyperlink"/>
+          </w:rPr>
+          <w:t xml:space="preserve">A</w:t>
+        </w:r>
+        <w:r>
+          <w:rPr>
+            <w:rStyle w:val="Hyperlink"/>
+          </w:rPr>
+          <w:t xml:space="preserve"> </w:t>
+        </w:r>
+        <w:r>
+          <w:rPr>
+            <w:rStyle w:val="Hyperlink"/>
+          </w:rPr>
+          <w:t xml:space="preserve">user’s guide to path analysis, structural equations and causal inference with</w:t>
+        </w:r>
+        <w:r>
+          <w:rPr>
+            <w:rStyle w:val="Hyperlink"/>
+          </w:rPr>
+          <w:t xml:space="preserve"> </w:t>
+        </w:r>
+        <w:r>
+          <w:rPr>
+            <w:rStyle w:val="Hyperlink"/>
+          </w:rPr>
+          <w:t xml:space="preserve">R</w:t>
+        </w:r>
+      </w:hyperlink>
+      <w:r>
+        <w:t xml:space="preserve">. Second.</w:t>
+      </w:r>
+      <w:r>
+        <w:t xml:space="preserve"> </w:t>
+      </w:r>
+      <w:r>
+        <w:t xml:space="preserve">Cambridge University Press</w:t>
+      </w:r>
+      <w:r>
+        <w:t xml:space="preserve">,</w:t>
+      </w:r>
+      <w:r>
+        <w:t xml:space="preserve"> </w:t>
+      </w:r>
+      <w:r>
+        <w:t xml:space="preserve">Cambridge</w:t>
+      </w:r>
+      <w:r>
+        <w:t xml:space="preserve">.</w:t>
+      </w:r>
+    </w:p>
+    <w:bookmarkEnd w:id="27"/>
+    <w:bookmarkEnd w:id="28"/>
+    <w:bookmarkEnd w:id="29"/>
+    <w:bookmarkStart w:id="30" w:name="appendix"/>
+    <w:p>
+      <w:pPr>
+        <w:pStyle w:val="Heading1"/>
+      </w:pPr>
+      <w:r>
+        <w:t xml:space="preserve">Appendix</w:t>
+      </w:r>
+    </w:p>
+    <w:bookmarkEnd w:id="30"/>
     <w:sectPr>
       <w:headerReference r:id="rId9" w:type="default"/>
       <w:footerReference r:id="rId10" w:type="default"/>

</xml_diff>